<commit_message>
Update Video 16 - IOException.docx
</commit_message>
<xml_diff>
--- a/Video 16 - IOException.docx
+++ b/Video 16 - IOException.docx
@@ -29,20 +29,284 @@
           <w:szCs w:val="48"/>
           <w:lang w:eastAsia="es-MX"/>
         </w:rPr>
-        <w:t>Video 16 - IOException</w:t>
-      </w:r>
+        <w:t xml:space="preserve">Video 16 - </w:t>
+      </w:r>
+      <w:proofErr w:type="spellStart"/>
+      <w:r>
+        <w:rPr>
+          <w:rFonts w:ascii="Roboto" w:eastAsia="Times New Roman" w:hAnsi="Roboto" w:cs="Times New Roman"/>
+          <w:b/>
+          <w:bCs/>
+          <w:color w:val="0F0F0F"/>
+          <w:kern w:val="36"/>
+          <w:sz w:val="48"/>
+          <w:szCs w:val="48"/>
+          <w:lang w:eastAsia="es-MX"/>
+        </w:rPr>
+        <w:t>IOException</w:t>
+      </w:r>
+      <w:proofErr w:type="spellEnd"/>
     </w:p>
     <w:p/>
     <w:p>
       <w:r>
-        <w:t xml:space="preserve">Se dan cuando se quiere acceder por fuera del sistema, por ejemplo cuando quiero acceder a la base de datos o algún archivo. </w:t>
+        <w:t xml:space="preserve">Se dan cuando se quiere acceder por fuera del sistema, por </w:t>
+      </w:r>
+      <w:proofErr w:type="gramStart"/>
+      <w:r>
+        <w:t>ejemplo</w:t>
+      </w:r>
+      <w:proofErr w:type="gramEnd"/>
+      <w:r>
+        <w:t xml:space="preserve"> cuando quiero acceder a la base de datos o algún archivo. </w:t>
       </w:r>
     </w:p>
     <w:p>
       <w:r>
-        <w:t>Las IOexepction siempre van a estar dentro de un bloque try y catch</w:t>
+        <w:t xml:space="preserve">Las </w:t>
+      </w:r>
+      <w:proofErr w:type="spellStart"/>
+      <w:r>
+        <w:t>IOexepction</w:t>
+      </w:r>
+      <w:proofErr w:type="spellEnd"/>
+      <w:r>
+        <w:t xml:space="preserve"> siempre van a estar dentro de un bloque try y catch</w:t>
       </w:r>
     </w:p>
+    <w:p>
+      <w:r>
+        <w:rPr>
+          <w:noProof/>
+        </w:rPr>
+        <w:drawing>
+          <wp:inline distT="0" distB="0" distL="0" distR="0" wp14:anchorId="1BA38B4D" wp14:editId="14921044">
+            <wp:extent cx="5612130" cy="2873375"/>
+            <wp:effectExtent l="0" t="0" r="7620" b="3175"/>
+            <wp:docPr id="1" name="Imagen 1" descr="Interfaz de usuario gráfica, Texto, Aplicación, Correo electrónico&#10;&#10;Descripción generada automáticamente"/>
+            <wp:cNvGraphicFramePr>
+              <a:graphicFrameLocks xmlns:a="http://schemas.openxmlformats.org/drawingml/2006/main" noChangeAspect="1"/>
+            </wp:cNvGraphicFramePr>
+            <a:graphic xmlns:a="http://schemas.openxmlformats.org/drawingml/2006/main">
+              <a:graphicData uri="http://schemas.openxmlformats.org/drawingml/2006/picture">
+                <pic:pic xmlns:pic="http://schemas.openxmlformats.org/drawingml/2006/picture">
+                  <pic:nvPicPr>
+                    <pic:cNvPr id="1" name="Imagen 1" descr="Interfaz de usuario gráfica, Texto, Aplicación, Correo electrónico&#10;&#10;Descripción generada automáticamente"/>
+                    <pic:cNvPicPr/>
+                  </pic:nvPicPr>
+                  <pic:blipFill>
+                    <a:blip r:embed="rId4"/>
+                    <a:stretch>
+                      <a:fillRect/>
+                    </a:stretch>
+                  </pic:blipFill>
+                  <pic:spPr>
+                    <a:xfrm>
+                      <a:off x="0" y="0"/>
+                      <a:ext cx="5612130" cy="2873375"/>
+                    </a:xfrm>
+                    <a:prstGeom prst="rect">
+                      <a:avLst/>
+                    </a:prstGeom>
+                  </pic:spPr>
+                </pic:pic>
+              </a:graphicData>
+            </a:graphic>
+          </wp:inline>
+        </w:drawing>
+      </w:r>
+    </w:p>
+    <w:p>
+      <w:r>
+        <w:t>Ósea de esta manera</w:t>
+      </w:r>
+    </w:p>
+    <w:p>
+      <w:r>
+        <w:rPr>
+          <w:noProof/>
+        </w:rPr>
+        <w:drawing>
+          <wp:inline distT="0" distB="0" distL="0" distR="0" wp14:anchorId="57AC179C" wp14:editId="32787C93">
+            <wp:extent cx="5612130" cy="3502025"/>
+            <wp:effectExtent l="0" t="0" r="7620" b="3175"/>
+            <wp:docPr id="2" name="Imagen 2" descr="Interfaz de usuario gráfica, Texto, Aplicación&#10;&#10;Descripción generada automáticamente"/>
+            <wp:cNvGraphicFramePr>
+              <a:graphicFrameLocks xmlns:a="http://schemas.openxmlformats.org/drawingml/2006/main" noChangeAspect="1"/>
+            </wp:cNvGraphicFramePr>
+            <a:graphic xmlns:a="http://schemas.openxmlformats.org/drawingml/2006/main">
+              <a:graphicData uri="http://schemas.openxmlformats.org/drawingml/2006/picture">
+                <pic:pic xmlns:pic="http://schemas.openxmlformats.org/drawingml/2006/picture">
+                  <pic:nvPicPr>
+                    <pic:cNvPr id="2" name="Imagen 2" descr="Interfaz de usuario gráfica, Texto, Aplicación&#10;&#10;Descripción generada automáticamente"/>
+                    <pic:cNvPicPr/>
+                  </pic:nvPicPr>
+                  <pic:blipFill>
+                    <a:blip r:embed="rId5"/>
+                    <a:stretch>
+                      <a:fillRect/>
+                    </a:stretch>
+                  </pic:blipFill>
+                  <pic:spPr>
+                    <a:xfrm>
+                      <a:off x="0" y="0"/>
+                      <a:ext cx="5612130" cy="3502025"/>
+                    </a:xfrm>
+                    <a:prstGeom prst="rect">
+                      <a:avLst/>
+                    </a:prstGeom>
+                  </pic:spPr>
+                </pic:pic>
+              </a:graphicData>
+            </a:graphic>
+          </wp:inline>
+        </w:drawing>
+      </w:r>
+    </w:p>
+    <w:p>
+      <w:r>
+        <w:lastRenderedPageBreak/>
+        <w:t xml:space="preserve">Con el try va a intentar entrar y si no puede entrar va a entrar por el catch. </w:t>
+      </w:r>
+    </w:p>
+    <w:p>
+      <w:r>
+        <w:rPr>
+          <w:noProof/>
+        </w:rPr>
+        <w:drawing>
+          <wp:inline distT="0" distB="0" distL="0" distR="0" wp14:anchorId="3C0C5504" wp14:editId="53DF5635">
+            <wp:extent cx="5612130" cy="1593215"/>
+            <wp:effectExtent l="0" t="0" r="7620" b="6985"/>
+            <wp:docPr id="4" name="Imagen 4" descr="Interfaz de usuario gráfica, Texto, Aplicación&#10;&#10;Descripción generada automáticamente"/>
+            <wp:cNvGraphicFramePr>
+              <a:graphicFrameLocks xmlns:a="http://schemas.openxmlformats.org/drawingml/2006/main" noChangeAspect="1"/>
+            </wp:cNvGraphicFramePr>
+            <a:graphic xmlns:a="http://schemas.openxmlformats.org/drawingml/2006/main">
+              <a:graphicData uri="http://schemas.openxmlformats.org/drawingml/2006/picture">
+                <pic:pic xmlns:pic="http://schemas.openxmlformats.org/drawingml/2006/picture">
+                  <pic:nvPicPr>
+                    <pic:cNvPr id="4" name="Imagen 4" descr="Interfaz de usuario gráfica, Texto, Aplicación&#10;&#10;Descripción generada automáticamente"/>
+                    <pic:cNvPicPr/>
+                  </pic:nvPicPr>
+                  <pic:blipFill>
+                    <a:blip r:embed="rId6"/>
+                    <a:stretch>
+                      <a:fillRect/>
+                    </a:stretch>
+                  </pic:blipFill>
+                  <pic:spPr>
+                    <a:xfrm>
+                      <a:off x="0" y="0"/>
+                      <a:ext cx="5612130" cy="1593215"/>
+                    </a:xfrm>
+                    <a:prstGeom prst="rect">
+                      <a:avLst/>
+                    </a:prstGeom>
+                  </pic:spPr>
+                </pic:pic>
+              </a:graphicData>
+            </a:graphic>
+          </wp:inline>
+        </w:drawing>
+      </w:r>
+    </w:p>
+    <w:p>
+      <w:r>
+        <w:t>Cuando agotamos todas las opciones de catch se puede poner la palabra “</w:t>
+      </w:r>
+      <w:proofErr w:type="spellStart"/>
+      <w:r>
+        <w:t>finally</w:t>
+      </w:r>
+      <w:proofErr w:type="spellEnd"/>
+      <w:r>
+        <w:t xml:space="preserve">” que es para que se ejecute lo que esta dentro tanto si entra en el try como en el catch. </w:t>
+      </w:r>
+      <w:r>
+        <w:t xml:space="preserve"> </w:t>
+      </w:r>
+    </w:p>
+    <w:p>
+      <w:r>
+        <w:rPr>
+          <w:noProof/>
+        </w:rPr>
+        <w:drawing>
+          <wp:inline distT="0" distB="0" distL="0" distR="0" wp14:anchorId="17BCF521" wp14:editId="6D85C846">
+            <wp:extent cx="5612130" cy="3034665"/>
+            <wp:effectExtent l="0" t="0" r="7620" b="0"/>
+            <wp:docPr id="5" name="Imagen 5" descr="Interfaz de usuario gráfica, Texto, Aplicación, Correo electrónico&#10;&#10;Descripción generada automáticamente"/>
+            <wp:cNvGraphicFramePr>
+              <a:graphicFrameLocks xmlns:a="http://schemas.openxmlformats.org/drawingml/2006/main" noChangeAspect="1"/>
+            </wp:cNvGraphicFramePr>
+            <a:graphic xmlns:a="http://schemas.openxmlformats.org/drawingml/2006/main">
+              <a:graphicData uri="http://schemas.openxmlformats.org/drawingml/2006/picture">
+                <pic:pic xmlns:pic="http://schemas.openxmlformats.org/drawingml/2006/picture">
+                  <pic:nvPicPr>
+                    <pic:cNvPr id="5" name="Imagen 5" descr="Interfaz de usuario gráfica, Texto, Aplicación, Correo electrónico&#10;&#10;Descripción generada automáticamente"/>
+                    <pic:cNvPicPr/>
+                  </pic:nvPicPr>
+                  <pic:blipFill>
+                    <a:blip r:embed="rId7"/>
+                    <a:stretch>
+                      <a:fillRect/>
+                    </a:stretch>
+                  </pic:blipFill>
+                  <pic:spPr>
+                    <a:xfrm>
+                      <a:off x="0" y="0"/>
+                      <a:ext cx="5612130" cy="3034665"/>
+                    </a:xfrm>
+                    <a:prstGeom prst="rect">
+                      <a:avLst/>
+                    </a:prstGeom>
+                  </pic:spPr>
+                </pic:pic>
+              </a:graphicData>
+            </a:graphic>
+          </wp:inline>
+        </w:drawing>
+      </w:r>
+    </w:p>
+    <w:p>
+      <w:r>
+        <w:t xml:space="preserve">Si vamos a la clase </w:t>
+      </w:r>
+      <w:proofErr w:type="spellStart"/>
+      <w:proofErr w:type="gramStart"/>
+      <w:r>
+        <w:t>read</w:t>
+      </w:r>
+      <w:proofErr w:type="spellEnd"/>
+      <w:r>
+        <w:t>(</w:t>
+      </w:r>
+      <w:proofErr w:type="gramEnd"/>
+      <w:r>
+        <w:t>) de java vamos a ver que por arrojar “</w:t>
+      </w:r>
+      <w:proofErr w:type="spellStart"/>
+      <w:r>
+        <w:t>throws</w:t>
+      </w:r>
+      <w:proofErr w:type="spellEnd"/>
+      <w:r>
+        <w:t xml:space="preserve"> </w:t>
+      </w:r>
+      <w:proofErr w:type="spellStart"/>
+      <w:r>
+        <w:t>IOException</w:t>
+      </w:r>
+      <w:proofErr w:type="spellEnd"/>
+      <w:r>
+        <w:t xml:space="preserve">” en la declaración </w:t>
+      </w:r>
+      <w:r>
+        <w:t xml:space="preserve">del método, nos obliga a tener que envolver la acción en un try-catch. </w:t>
+      </w:r>
+    </w:p>
+    <w:p/>
     <w:sectPr>
       <w:pgSz w:w="12240" w:h="15840"/>
       <w:pgMar w:top="1417" w:right="1701" w:bottom="1417" w:left="1701" w:header="708" w:footer="708" w:gutter="0"/>

</xml_diff>